<commit_message>
Analiza vezana za bazu podataka
Prepravljene sitnije pravopisne greske pri ponovnom iscitivanju.
</commit_message>
<xml_diff>
--- a/Faza 2-SSU/SSU_AzuriranjeProfila.docx
+++ b/Faza 2-SSU/SSU_AzuriranjeProfila.docx
@@ -99,6 +99,7 @@
         </w:rPr>
         <w:t xml:space="preserve">Projekat </w:t>
       </w:r>
+      <w:proofErr w:type="spellStart"/>
       <w:r>
         <w:rPr>
           <w:rFonts w:ascii="Arial"/>
@@ -106,6 +107,7 @@
         </w:rPr>
         <w:t>Evelynn</w:t>
       </w:r>
+      <w:proofErr w:type="spellEnd"/>
     </w:p>
     <w:p>
       <w:pPr>
@@ -254,6 +256,7 @@
           <w:sz w:val="36"/>
         </w:rPr>
       </w:pPr>
+      <w:proofErr w:type="spellStart"/>
       <w:r>
         <w:rPr>
           <w:rFonts w:ascii="Arial"/>
@@ -261,8 +264,27 @@
           <w:sz w:val="36"/>
         </w:rPr>
         <w:lastRenderedPageBreak/>
-        <w:t>Istorija izmena</w:t>
-      </w:r>
+        <w:t>Istorija</w:t>
+      </w:r>
+      <w:proofErr w:type="spellEnd"/>
+      <w:r>
+        <w:rPr>
+          <w:rFonts w:ascii="Arial"/>
+          <w:b/>
+          <w:sz w:val="36"/>
+        </w:rPr>
+        <w:t xml:space="preserve"> </w:t>
+      </w:r>
+      <w:proofErr w:type="spellStart"/>
+      <w:r>
+        <w:rPr>
+          <w:rFonts w:ascii="Arial"/>
+          <w:b/>
+          <w:sz w:val="36"/>
+        </w:rPr>
+        <w:t>izmena</w:t>
+      </w:r>
+      <w:proofErr w:type="spellEnd"/>
     </w:p>
     <w:tbl>
       <w:tblPr>
@@ -879,6 +901,7 @@
               <w:szCs w:val="20"/>
             </w:rPr>
           </w:pPr>
+          <w:proofErr w:type="spellStart"/>
           <w:r>
             <w:rPr>
               <w:rFonts w:asciiTheme="minorHAnsi" w:hAnsiTheme="minorHAnsi" w:cstheme="minorHAnsi"/>
@@ -886,7 +909,17 @@
               <w:sz w:val="20"/>
               <w:szCs w:val="20"/>
             </w:rPr>
-            <w:t>Namena dokumenta i ciljane grupe……………</w:t>
+            <w:t>Namena</w:t>
+          </w:r>
+          <w:proofErr w:type="spellEnd"/>
+          <w:r>
+            <w:rPr>
+              <w:rFonts w:asciiTheme="minorHAnsi" w:hAnsiTheme="minorHAnsi" w:cstheme="minorHAnsi"/>
+              <w:smallCaps/>
+              <w:sz w:val="20"/>
+              <w:szCs w:val="20"/>
+            </w:rPr>
+            <w:t xml:space="preserve"> dokumenta i ciljane grupe……………</w:t>
           </w:r>
           <w:r>
             <w:rPr>
@@ -996,8 +1029,6 @@
             </w:rPr>
             <w:t>Ažuriranja profila</w:t>
           </w:r>
-          <w:bookmarkStart w:id="0" w:name="_GoBack"/>
-          <w:bookmarkEnd w:id="0"/>
           <w:r>
             <w:rPr>
               <w:rFonts w:asciiTheme="minorHAnsi" w:hAnsiTheme="minorHAnsi" w:cstheme="minorHAnsi"/>
@@ -1581,13 +1612,13 @@
           <w:tab w:val="left" w:pos="938"/>
         </w:tabs>
       </w:pPr>
-      <w:bookmarkStart w:id="1" w:name="_bookmark0"/>
-      <w:bookmarkStart w:id="2" w:name="_Toc34230437"/>
+      <w:bookmarkStart w:id="0" w:name="_bookmark0"/>
+      <w:bookmarkStart w:id="1" w:name="_Toc34230437"/>
+      <w:bookmarkEnd w:id="0"/>
+      <w:r>
+        <w:t>Uvod</w:t>
+      </w:r>
       <w:bookmarkEnd w:id="1"/>
-      <w:r>
-        <w:t>Uvod</w:t>
-      </w:r>
-      <w:bookmarkEnd w:id="2"/>
     </w:p>
     <w:p>
       <w:pPr>
@@ -1602,13 +1633,13 @@
         </w:tabs>
         <w:spacing w:before="194"/>
       </w:pPr>
-      <w:bookmarkStart w:id="3" w:name="_bookmark1"/>
-      <w:bookmarkStart w:id="4" w:name="_Toc34230438"/>
+      <w:bookmarkStart w:id="2" w:name="_bookmark1"/>
+      <w:bookmarkStart w:id="3" w:name="_Toc34230438"/>
+      <w:bookmarkEnd w:id="2"/>
+      <w:r>
+        <w:t>Rezime</w:t>
+      </w:r>
       <w:bookmarkEnd w:id="3"/>
-      <w:r>
-        <w:t>Rezime</w:t>
-      </w:r>
-      <w:bookmarkEnd w:id="4"/>
     </w:p>
     <w:p>
       <w:pPr>
@@ -1617,14 +1648,35 @@
         <w:ind w:left="218"/>
         <w:jc w:val="both"/>
       </w:pPr>
-      <w:r>
-        <w:t xml:space="preserve">Definisanje scenarija upotrebe pri </w:t>
+      <w:proofErr w:type="spellStart"/>
+      <w:r>
+        <w:t>Definisanje</w:t>
+      </w:r>
+      <w:proofErr w:type="spellEnd"/>
+      <w:r>
+        <w:t xml:space="preserve"> scenarija upotrebe pri </w:t>
       </w:r>
       <w:r>
         <w:t>ažuriranju profila</w:t>
       </w:r>
       <w:r>
-        <w:t>, sa primerima odgovarajućih html stranica.</w:t>
+        <w:t xml:space="preserve">, sa </w:t>
+      </w:r>
+      <w:proofErr w:type="spellStart"/>
+      <w:r>
+        <w:t>primerima</w:t>
+      </w:r>
+      <w:proofErr w:type="spellEnd"/>
+      <w:r>
+        <w:t xml:space="preserve"> odgovarajućih </w:t>
+      </w:r>
+      <w:proofErr w:type="spellStart"/>
+      <w:r>
+        <w:t>html</w:t>
+      </w:r>
+      <w:proofErr w:type="spellEnd"/>
+      <w:r>
+        <w:t xml:space="preserve"> stranica.</w:t>
       </w:r>
     </w:p>
     <w:p>
@@ -1648,22 +1700,27 @@
           <w:tab w:val="left" w:pos="938"/>
         </w:tabs>
       </w:pPr>
-      <w:bookmarkStart w:id="5" w:name="_bookmark2"/>
-      <w:bookmarkStart w:id="6" w:name="_Toc34230439"/>
+      <w:bookmarkStart w:id="4" w:name="_bookmark2"/>
+      <w:bookmarkStart w:id="5" w:name="_Toc34230439"/>
+      <w:bookmarkEnd w:id="4"/>
+      <w:proofErr w:type="spellStart"/>
+      <w:r>
+        <w:t>Namena</w:t>
+      </w:r>
+      <w:proofErr w:type="spellEnd"/>
+      <w:r>
+        <w:t xml:space="preserve"> dokumenta i ciljne</w:t>
+      </w:r>
+      <w:r>
+        <w:rPr>
+          <w:spacing w:val="-3"/>
+        </w:rPr>
+        <w:t xml:space="preserve"> </w:t>
+      </w:r>
+      <w:r>
+        <w:t>grupe</w:t>
+      </w:r>
       <w:bookmarkEnd w:id="5"/>
-      <w:r>
-        <w:t>Namena dokumenta i ciljne</w:t>
-      </w:r>
-      <w:r>
-        <w:rPr>
-          <w:spacing w:val="-3"/>
-        </w:rPr>
-        <w:t xml:space="preserve"> </w:t>
-      </w:r>
-      <w:r>
-        <w:t>grupe</w:t>
-      </w:r>
-      <w:bookmarkEnd w:id="6"/>
     </w:p>
     <w:p>
       <w:pPr>
@@ -1673,7 +1730,15 @@
         <w:jc w:val="both"/>
       </w:pPr>
       <w:r>
-        <w:t>Dokument će koristiti svi članovi projektnog tima u razvoju projekta i testiranju a može se koristiti i pri pisanju uputstva za upotrebu.</w:t>
+        <w:t xml:space="preserve">Dokument će koristiti svi članovi projektnog tima u razvoju projekta i testiranju a može se koristiti i pri pisanju </w:t>
+      </w:r>
+      <w:proofErr w:type="spellStart"/>
+      <w:r>
+        <w:t>uputstva</w:t>
+      </w:r>
+      <w:proofErr w:type="spellEnd"/>
+      <w:r>
+        <w:t xml:space="preserve"> za upotrebu.</w:t>
       </w:r>
     </w:p>
     <w:p>
@@ -1698,13 +1763,13 @@
         </w:tabs>
         <w:spacing w:before="1"/>
       </w:pPr>
-      <w:bookmarkStart w:id="7" w:name="_bookmark3"/>
-      <w:bookmarkStart w:id="8" w:name="_Toc34230440"/>
+      <w:bookmarkStart w:id="6" w:name="_bookmark3"/>
+      <w:bookmarkStart w:id="7" w:name="_Toc34230440"/>
+      <w:bookmarkEnd w:id="6"/>
+      <w:r>
+        <w:t>Reference</w:t>
+      </w:r>
       <w:bookmarkEnd w:id="7"/>
-      <w:r>
-        <w:t>Reference</w:t>
-      </w:r>
-      <w:bookmarkEnd w:id="8"/>
     </w:p>
     <w:p>
       <w:pPr>
@@ -1755,11 +1820,19 @@
         </w:tabs>
         <w:spacing w:before="11"/>
       </w:pPr>
-      <w:r>
-        <w:rPr>
-          <w:sz w:val="20"/>
-        </w:rPr>
-        <w:t>Uputstvo za pisanje specifikacije scenarija upotrebe</w:t>
+      <w:proofErr w:type="spellStart"/>
+      <w:r>
+        <w:rPr>
+          <w:sz w:val="20"/>
+        </w:rPr>
+        <w:t>Uputstvo</w:t>
+      </w:r>
+      <w:proofErr w:type="spellEnd"/>
+      <w:r>
+        <w:rPr>
+          <w:sz w:val="20"/>
+        </w:rPr>
+        <w:t xml:space="preserve"> za pisanje specifikacije scenarija upotrebe</w:t>
       </w:r>
       <w:r>
         <w:rPr>
@@ -1774,8 +1847,8 @@
         </w:rPr>
         <w:t>funkcionalnosti</w:t>
       </w:r>
-      <w:bookmarkStart w:id="9" w:name="_bookmark4"/>
-      <w:bookmarkEnd w:id="9"/>
+      <w:bookmarkStart w:id="8" w:name="_bookmark4"/>
+      <w:bookmarkEnd w:id="8"/>
     </w:p>
     <w:p>
       <w:pPr>
@@ -2145,13 +2218,18 @@
         </w:tabs>
         <w:spacing w:before="144"/>
       </w:pPr>
-      <w:bookmarkStart w:id="10" w:name="_bookmark5"/>
-      <w:bookmarkStart w:id="11" w:name="_Toc34230441"/>
+      <w:bookmarkStart w:id="9" w:name="_bookmark5"/>
+      <w:bookmarkStart w:id="10" w:name="_Toc34230441"/>
+      <w:bookmarkEnd w:id="9"/>
+      <w:proofErr w:type="spellStart"/>
+      <w:r>
+        <w:t>Scenario</w:t>
+      </w:r>
+      <w:proofErr w:type="spellEnd"/>
+      <w:r>
+        <w:t xml:space="preserve"> </w:t>
+      </w:r>
       <w:bookmarkEnd w:id="10"/>
-      <w:r>
-        <w:t xml:space="preserve">Scenario </w:t>
-      </w:r>
-      <w:bookmarkEnd w:id="11"/>
       <w:r>
         <w:t>ažuriranja profila</w:t>
       </w:r>
@@ -2184,8 +2262,8 @@
           <w:sz w:val="20"/>
         </w:rPr>
       </w:pPr>
-      <w:bookmarkStart w:id="12" w:name="_bookmark6"/>
-      <w:bookmarkEnd w:id="12"/>
+      <w:bookmarkStart w:id="11" w:name="_bookmark6"/>
+      <w:bookmarkEnd w:id="11"/>
       <w:r>
         <w:rPr>
           <w:rFonts w:ascii="Arial"/>
@@ -2225,8 +2303,129 @@
           <w:rFonts w:ascii="Arial"/>
           <w:sz w:val="20"/>
         </w:rPr>
-        <w:t>Inicijalno registraovanje korisnika ne zahteva potpuno slanje informacija. Izvodjac na svoj nalog moze naknadno objaviti odredjeni dokument koji ce predstavljati njihovo iskustvo(npr. CV) kao i sliku/snimak u kome se prikazuje odredjeni sadrzaj</w:t>
-      </w:r>
+        <w:t xml:space="preserve">Inicijalno </w:t>
+      </w:r>
+      <w:proofErr w:type="spellStart"/>
+      <w:r>
+        <w:rPr>
+          <w:rFonts w:ascii="Arial"/>
+          <w:sz w:val="20"/>
+        </w:rPr>
+        <w:t>registraovanje</w:t>
+      </w:r>
+      <w:proofErr w:type="spellEnd"/>
+      <w:r>
+        <w:rPr>
+          <w:rFonts w:ascii="Arial"/>
+          <w:sz w:val="20"/>
+        </w:rPr>
+        <w:t xml:space="preserve"> korisnika ne </w:t>
+      </w:r>
+      <w:proofErr w:type="spellStart"/>
+      <w:r>
+        <w:rPr>
+          <w:rFonts w:ascii="Arial"/>
+          <w:sz w:val="20"/>
+        </w:rPr>
+        <w:t>zahteva</w:t>
+      </w:r>
+      <w:proofErr w:type="spellEnd"/>
+      <w:r>
+        <w:rPr>
+          <w:rFonts w:ascii="Arial"/>
+          <w:sz w:val="20"/>
+        </w:rPr>
+        <w:t xml:space="preserve"> potpuno slanje informacija. </w:t>
+      </w:r>
+      <w:proofErr w:type="spellStart"/>
+      <w:r>
+        <w:rPr>
+          <w:rFonts w:ascii="Arial"/>
+          <w:sz w:val="20"/>
+        </w:rPr>
+        <w:t>Izvodjac</w:t>
+      </w:r>
+      <w:proofErr w:type="spellEnd"/>
+      <w:r>
+        <w:rPr>
+          <w:rFonts w:ascii="Arial"/>
+          <w:sz w:val="20"/>
+        </w:rPr>
+        <w:t xml:space="preserve"> na svoj nalog </w:t>
+      </w:r>
+      <w:proofErr w:type="spellStart"/>
+      <w:r>
+        <w:rPr>
+          <w:rFonts w:ascii="Arial"/>
+          <w:sz w:val="20"/>
+        </w:rPr>
+        <w:t>moze</w:t>
+      </w:r>
+      <w:proofErr w:type="spellEnd"/>
+      <w:r>
+        <w:rPr>
+          <w:rFonts w:ascii="Arial"/>
+          <w:sz w:val="20"/>
+        </w:rPr>
+        <w:t xml:space="preserve"> naknadno objaviti </w:t>
+      </w:r>
+      <w:proofErr w:type="spellStart"/>
+      <w:r>
+        <w:rPr>
+          <w:rFonts w:ascii="Arial"/>
+          <w:sz w:val="20"/>
+        </w:rPr>
+        <w:t>odredjeni</w:t>
+      </w:r>
+      <w:proofErr w:type="spellEnd"/>
+      <w:r>
+        <w:rPr>
+          <w:rFonts w:ascii="Arial"/>
+          <w:sz w:val="20"/>
+        </w:rPr>
+        <w:t xml:space="preserve"> dokument koji </w:t>
+      </w:r>
+      <w:proofErr w:type="spellStart"/>
+      <w:r>
+        <w:rPr>
+          <w:rFonts w:ascii="Arial"/>
+          <w:sz w:val="20"/>
+        </w:rPr>
+        <w:t>ce</w:t>
+      </w:r>
+      <w:proofErr w:type="spellEnd"/>
+      <w:r>
+        <w:rPr>
+          <w:rFonts w:ascii="Arial"/>
+          <w:sz w:val="20"/>
+        </w:rPr>
+        <w:t xml:space="preserve"> predstavljati njihovo iskustvo(npr. CV) kao i sliku/snimak u kome se prikazuje </w:t>
+      </w:r>
+      <w:proofErr w:type="spellStart"/>
+      <w:r>
+        <w:rPr>
+          <w:rFonts w:ascii="Arial"/>
+          <w:sz w:val="20"/>
+        </w:rPr>
+        <w:t>odredjeni</w:t>
+      </w:r>
+      <w:proofErr w:type="spellEnd"/>
+      <w:r>
+        <w:rPr>
+          <w:rFonts w:ascii="Arial"/>
+          <w:sz w:val="20"/>
+        </w:rPr>
+        <w:t xml:space="preserve"> </w:t>
+      </w:r>
+      <w:proofErr w:type="spellStart"/>
+      <w:r>
+        <w:rPr>
+          <w:rFonts w:ascii="Arial"/>
+          <w:sz w:val="20"/>
+        </w:rPr>
+        <w:t>sadrzaj</w:t>
+      </w:r>
+      <w:proofErr w:type="spellEnd"/>
       <w:r>
         <w:rPr>
           <w:rFonts w:ascii="Arial"/>
@@ -2286,6 +2485,7 @@
         </w:rPr>
         <w:t xml:space="preserve"> </w:t>
       </w:r>
+      <w:proofErr w:type="spellStart"/>
       <w:r>
         <w:rPr>
           <w:rFonts w:ascii="Arial"/>
@@ -2295,6 +2495,7 @@
         </w:rPr>
         <w:t>dogadjaja</w:t>
       </w:r>
+      <w:proofErr w:type="spellEnd"/>
     </w:p>
     <w:p>
       <w:pPr>
@@ -2311,22 +2512,52 @@
           <w:sz w:val="20"/>
         </w:rPr>
       </w:pPr>
+      <w:proofErr w:type="spellStart"/>
       <w:r>
         <w:rPr>
           <w:rFonts w:ascii="Arial"/>
           <w:b/>
           <w:sz w:val="20"/>
         </w:rPr>
-        <w:t>Scenario uspeha</w:t>
-      </w:r>
+        <w:t>Scenario</w:t>
+      </w:r>
+      <w:proofErr w:type="spellEnd"/>
       <w:r>
         <w:rPr>
           <w:rFonts w:ascii="Arial"/>
           <w:b/>
           <w:sz w:val="20"/>
         </w:rPr>
-        <w:t xml:space="preserve"> postavljanja portfolia</w:t>
-      </w:r>
+        <w:t xml:space="preserve"> </w:t>
+      </w:r>
+      <w:proofErr w:type="spellStart"/>
+      <w:r>
+        <w:rPr>
+          <w:rFonts w:ascii="Arial"/>
+          <w:b/>
+          <w:sz w:val="20"/>
+        </w:rPr>
+        <w:t>uspeha</w:t>
+      </w:r>
+      <w:proofErr w:type="spellEnd"/>
+      <w:r>
+        <w:rPr>
+          <w:rFonts w:ascii="Arial"/>
+          <w:b/>
+          <w:sz w:val="20"/>
+        </w:rPr>
+        <w:t xml:space="preserve"> postavljanja </w:t>
+      </w:r>
+      <w:proofErr w:type="spellStart"/>
+      <w:r>
+        <w:rPr>
+          <w:rFonts w:ascii="Arial"/>
+          <w:b/>
+          <w:sz w:val="20"/>
+        </w:rPr>
+        <w:t>portfolia</w:t>
+      </w:r>
+      <w:proofErr w:type="spellEnd"/>
     </w:p>
     <w:p>
       <w:pPr>
@@ -2341,130 +2572,90 @@
         </w:tabs>
         <w:spacing w:before="128"/>
         <w:rPr>
-          <w:rFonts w:ascii="Arial"/>
+          <w:rFonts w:ascii="Arial" w:hAnsi="Arial" w:cs="Arial"/>
           <w:bCs/>
           <w:sz w:val="20"/>
         </w:rPr>
       </w:pPr>
       <w:r>
         <w:rPr>
-          <w:rFonts w:ascii="Arial"/>
+          <w:rFonts w:ascii="Arial" w:hAnsi="Arial" w:cs="Arial"/>
           <w:bCs/>
           <w:sz w:val="20"/>
         </w:rPr>
-        <w:t xml:space="preserve">Na strani </w:t>
-      </w:r>
+        <w:t xml:space="preserve">Na strani izvođačevog naloga postoji </w:t>
+      </w:r>
+      <w:proofErr w:type="spellStart"/>
       <w:r>
         <w:rPr>
           <w:rFonts w:ascii="Arial" w:hAnsi="Arial" w:cs="Arial"/>
           <w:bCs/>
           <w:sz w:val="20"/>
         </w:rPr>
-        <w:t>izvođačevog</w:t>
-      </w:r>
-      <w:r>
-        <w:rPr>
-          <w:rFonts w:ascii="Arial"/>
+        <w:t>deo</w:t>
+      </w:r>
+      <w:proofErr w:type="spellEnd"/>
+      <w:r>
+        <w:rPr>
+          <w:rFonts w:ascii="Arial" w:hAnsi="Arial" w:cs="Arial"/>
           <w:bCs/>
           <w:sz w:val="20"/>
         </w:rPr>
-        <w:t xml:space="preserve"> naloga postoji deo koji ima svrhu </w:t>
-      </w:r>
+        <w:t xml:space="preserve"> koji ima svrhu čuvanja njegovog/njenog </w:t>
+      </w:r>
+      <w:proofErr w:type="spellStart"/>
       <w:r>
         <w:rPr>
           <w:rFonts w:ascii="Arial" w:hAnsi="Arial" w:cs="Arial"/>
           <w:bCs/>
           <w:sz w:val="20"/>
         </w:rPr>
-        <w:t>čuvanja</w:t>
-      </w:r>
-      <w:r>
-        <w:rPr>
-          <w:rFonts w:ascii="Arial"/>
+        <w:t>portfolia</w:t>
+      </w:r>
+      <w:proofErr w:type="spellEnd"/>
+      <w:r>
+        <w:rPr>
+          <w:rFonts w:ascii="Arial" w:hAnsi="Arial" w:cs="Arial"/>
           <w:bCs/>
           <w:sz w:val="20"/>
         </w:rPr>
-        <w:t xml:space="preserve"> njegovog/njenog portfolia, i klikom na dugme </w:t>
-      </w:r>
-      <w:r>
-        <w:rPr>
-          <w:rFonts w:ascii="Arial"/>
+        <w:t xml:space="preserve">, i klikom na dugme „Postavi“ </w:t>
+      </w:r>
+      <w:proofErr w:type="spellStart"/>
+      <w:r>
+        <w:rPr>
+          <w:rFonts w:ascii="Arial" w:hAnsi="Arial" w:cs="Arial"/>
           <w:bCs/>
           <w:sz w:val="20"/>
         </w:rPr>
-        <w:t>„</w:t>
-      </w:r>
-      <w:r>
-        <w:rPr>
-          <w:rFonts w:ascii="Arial"/>
+        <w:t>dobiće</w:t>
+      </w:r>
+      <w:proofErr w:type="spellEnd"/>
+      <w:r>
+        <w:rPr>
+          <w:rFonts w:ascii="Arial" w:hAnsi="Arial" w:cs="Arial"/>
           <w:bCs/>
           <w:sz w:val="20"/>
         </w:rPr>
-        <w:t>Postavi</w:t>
-      </w:r>
-      <w:r>
-        <w:rPr>
-          <w:rFonts w:ascii="Arial"/>
+        <w:t xml:space="preserve"> mogućnost postavljanja dokumenta koji predstavlja izvođačev </w:t>
+      </w:r>
+      <w:proofErr w:type="spellStart"/>
+      <w:r>
+        <w:rPr>
+          <w:rFonts w:ascii="Arial" w:hAnsi="Arial" w:cs="Arial"/>
           <w:bCs/>
           <w:sz w:val="20"/>
         </w:rPr>
-        <w:t>“</w:t>
-      </w:r>
-      <w:r>
-        <w:rPr>
-          <w:rFonts w:ascii="Arial"/>
+        <w:t>portfolio</w:t>
+      </w:r>
+      <w:proofErr w:type="spellEnd"/>
+      <w:r>
+        <w:rPr>
+          <w:rFonts w:ascii="Arial" w:hAnsi="Arial" w:cs="Arial"/>
           <w:bCs/>
           <w:sz w:val="20"/>
         </w:rPr>
-        <w:t xml:space="preserve"> </w:t>
-      </w:r>
-      <w:r>
-        <w:rPr>
-          <w:rFonts w:ascii="Arial" w:hAnsi="Arial" w:cs="Arial"/>
-          <w:bCs/>
-          <w:sz w:val="20"/>
-        </w:rPr>
-        <w:t>dobiće</w:t>
-      </w:r>
-      <w:r>
-        <w:rPr>
-          <w:rFonts w:ascii="Arial"/>
-          <w:bCs/>
-          <w:sz w:val="20"/>
-        </w:rPr>
-        <w:t xml:space="preserve"> </w:t>
-      </w:r>
-      <w:r>
-        <w:rPr>
-          <w:rFonts w:ascii="Arial" w:hAnsi="Arial" w:cs="Arial"/>
-          <w:bCs/>
-          <w:sz w:val="20"/>
-        </w:rPr>
-        <w:t>mogućnost</w:t>
-      </w:r>
-      <w:r>
-        <w:rPr>
-          <w:rFonts w:ascii="Arial"/>
-          <w:bCs/>
-          <w:sz w:val="20"/>
-        </w:rPr>
-        <w:t xml:space="preserve"> postavljanja dokumenta koji predstavlja </w:t>
-      </w:r>
-      <w:r>
-        <w:rPr>
-          <w:rFonts w:ascii="Arial" w:hAnsi="Arial" w:cs="Arial"/>
-          <w:bCs/>
-          <w:sz w:val="20"/>
-        </w:rPr>
-        <w:t>izvođačev</w:t>
-      </w:r>
-      <w:r>
-        <w:rPr>
-          <w:rFonts w:ascii="Arial"/>
-          <w:bCs/>
-          <w:sz w:val="20"/>
-        </w:rPr>
-        <w:t xml:space="preserve"> portfolio.</w:t>
+        <w:t>.</w:t>
       </w:r>
     </w:p>
     <w:p>
@@ -2480,34 +2671,28 @@
         </w:tabs>
         <w:spacing w:before="128"/>
         <w:rPr>
-          <w:rFonts w:ascii="Arial"/>
+          <w:rFonts w:ascii="Arial" w:hAnsi="Arial" w:cs="Arial"/>
           <w:bCs/>
           <w:sz w:val="20"/>
         </w:rPr>
       </w:pPr>
-      <w:r>
-        <w:rPr>
-          <w:rFonts w:ascii="Arial"/>
+      <w:proofErr w:type="spellStart"/>
+      <w:r>
+        <w:rPr>
+          <w:rFonts w:ascii="Arial" w:hAnsi="Arial" w:cs="Arial"/>
           <w:bCs/>
           <w:sz w:val="20"/>
         </w:rPr>
-        <w:t xml:space="preserve">Zahtev se </w:t>
-      </w:r>
-      <w:r>
-        <w:rPr>
-          <w:rFonts w:ascii="Arial"/>
+        <w:t>Zahtev</w:t>
+      </w:r>
+      <w:proofErr w:type="spellEnd"/>
+      <w:r>
+        <w:rPr>
+          <w:rFonts w:ascii="Arial" w:hAnsi="Arial" w:cs="Arial"/>
           <w:bCs/>
           <w:sz w:val="20"/>
         </w:rPr>
-        <w:t>š</w:t>
-      </w:r>
-      <w:r>
-        <w:rPr>
-          <w:rFonts w:ascii="Arial"/>
-          <w:bCs/>
-          <w:sz w:val="20"/>
-        </w:rPr>
-        <w:t>alje sistemu.</w:t>
+        <w:t xml:space="preserve"> se šalje sistemu.</w:t>
       </w:r>
     </w:p>
     <w:p>
@@ -2523,34 +2708,36 @@
         </w:tabs>
         <w:spacing w:before="128"/>
         <w:rPr>
-          <w:rFonts w:ascii="Arial"/>
+          <w:rFonts w:ascii="Arial" w:hAnsi="Arial" w:cs="Arial"/>
           <w:bCs/>
           <w:sz w:val="20"/>
         </w:rPr>
       </w:pPr>
       <w:r>
         <w:rPr>
-          <w:rFonts w:ascii="Arial"/>
+          <w:rFonts w:ascii="Arial" w:hAnsi="Arial" w:cs="Arial"/>
           <w:bCs/>
           <w:sz w:val="20"/>
         </w:rPr>
-        <w:t xml:space="preserve">Sistem odobrava zahtev i dokument biva vidljiv na stranici </w:t>
-      </w:r>
+        <w:t xml:space="preserve">Sistem odobrava </w:t>
+      </w:r>
+      <w:proofErr w:type="spellStart"/>
       <w:r>
         <w:rPr>
           <w:rFonts w:ascii="Arial" w:hAnsi="Arial" w:cs="Arial"/>
           <w:bCs/>
           <w:sz w:val="20"/>
         </w:rPr>
-        <w:t>izvođača</w:t>
-      </w:r>
-      <w:r>
-        <w:rPr>
-          <w:rFonts w:ascii="Arial"/>
+        <w:t>zahtev</w:t>
+      </w:r>
+      <w:proofErr w:type="spellEnd"/>
+      <w:r>
+        <w:rPr>
+          <w:rFonts w:ascii="Arial" w:hAnsi="Arial" w:cs="Arial"/>
           <w:bCs/>
           <w:sz w:val="20"/>
         </w:rPr>
-        <w:t>.</w:t>
+        <w:t xml:space="preserve"> i dokument biva vidljiv na stranici izvođača.</w:t>
       </w:r>
     </w:p>
     <w:p>
@@ -2568,6 +2755,7 @@
           <w:sz w:val="20"/>
         </w:rPr>
       </w:pPr>
+      <w:proofErr w:type="spellStart"/>
       <w:r>
         <w:rPr>
           <w:rFonts w:ascii="Arial"/>
@@ -2575,7 +2763,37 @@
           <w:bCs/>
           <w:sz w:val="20"/>
         </w:rPr>
-        <w:t>Scenario uspeha postavljanja datoteka</w:t>
+        <w:t>Scenario</w:t>
+      </w:r>
+      <w:proofErr w:type="spellEnd"/>
+      <w:r>
+        <w:rPr>
+          <w:rFonts w:ascii="Arial"/>
+          <w:b/>
+          <w:bCs/>
+          <w:sz w:val="20"/>
+        </w:rPr>
+        <w:t xml:space="preserve"> </w:t>
+      </w:r>
+      <w:proofErr w:type="spellStart"/>
+      <w:r>
+        <w:rPr>
+          <w:rFonts w:ascii="Arial"/>
+          <w:b/>
+          <w:bCs/>
+          <w:sz w:val="20"/>
+        </w:rPr>
+        <w:t>uspeha</w:t>
+      </w:r>
+      <w:proofErr w:type="spellEnd"/>
+      <w:r>
+        <w:rPr>
+          <w:rFonts w:ascii="Arial"/>
+          <w:b/>
+          <w:bCs/>
+          <w:sz w:val="20"/>
+        </w:rPr>
+        <w:t xml:space="preserve"> postavljanja datoteka</w:t>
       </w:r>
     </w:p>
     <w:p>
@@ -2591,82 +2809,54 @@
         </w:tabs>
         <w:spacing w:before="128"/>
         <w:rPr>
-          <w:rFonts w:ascii="Arial"/>
+          <w:rFonts w:ascii="Arial" w:hAnsi="Arial" w:cs="Arial"/>
           <w:bCs/>
           <w:sz w:val="20"/>
         </w:rPr>
       </w:pPr>
       <w:r>
         <w:rPr>
-          <w:rFonts w:ascii="Arial"/>
+          <w:rFonts w:ascii="Arial" w:hAnsi="Arial" w:cs="Arial"/>
           <w:bCs/>
           <w:sz w:val="20"/>
         </w:rPr>
-        <w:t xml:space="preserve">Korisnik ima </w:t>
-      </w:r>
+        <w:t xml:space="preserve">Korisnik ima mogućnost </w:t>
+      </w:r>
+      <w:proofErr w:type="spellStart"/>
       <w:r>
         <w:rPr>
           <w:rFonts w:ascii="Arial" w:hAnsi="Arial" w:cs="Arial"/>
           <w:bCs/>
           <w:sz w:val="20"/>
         </w:rPr>
-        <w:t>mogućnost</w:t>
-      </w:r>
-      <w:r>
-        <w:rPr>
-          <w:rFonts w:ascii="Arial"/>
+        <w:t>uploudovanja</w:t>
+      </w:r>
+      <w:proofErr w:type="spellEnd"/>
+      <w:r>
+        <w:rPr>
+          <w:rFonts w:ascii="Arial" w:hAnsi="Arial" w:cs="Arial"/>
           <w:bCs/>
           <w:sz w:val="20"/>
         </w:rPr>
-        <w:t xml:space="preserve"> uploudovanja slika, video i audio snimaka klikom na dugme </w:t>
-      </w:r>
-      <w:r>
-        <w:rPr>
-          <w:rFonts w:ascii="Arial"/>
+        <w:t xml:space="preserve"> slika, video i audio snimaka klikom na dugme „+“ </w:t>
+      </w:r>
+      <w:proofErr w:type="spellStart"/>
+      <w:r>
+        <w:rPr>
+          <w:rFonts w:ascii="Arial" w:hAnsi="Arial" w:cs="Arial"/>
           <w:bCs/>
           <w:sz w:val="20"/>
         </w:rPr>
-        <w:t>„</w:t>
-      </w:r>
-      <w:r>
-        <w:rPr>
-          <w:rFonts w:ascii="Arial"/>
+        <w:t>izad</w:t>
+      </w:r>
+      <w:proofErr w:type="spellEnd"/>
+      <w:r>
+        <w:rPr>
+          <w:rFonts w:ascii="Arial" w:hAnsi="Arial" w:cs="Arial"/>
           <w:bCs/>
           <w:sz w:val="20"/>
         </w:rPr>
-        <w:t>+</w:t>
-      </w:r>
-      <w:r>
-        <w:rPr>
-          <w:rFonts w:ascii="Arial"/>
-          <w:bCs/>
-          <w:sz w:val="20"/>
-        </w:rPr>
-        <w:t>“</w:t>
-      </w:r>
-      <w:r>
-        <w:rPr>
-          <w:rFonts w:ascii="Arial"/>
-          <w:bCs/>
-          <w:sz w:val="20"/>
-        </w:rPr>
-        <w:t xml:space="preserve"> izad pregleda ve</w:t>
-      </w:r>
-      <w:r>
-        <w:rPr>
-          <w:rFonts w:ascii="Arial"/>
-          <w:bCs/>
-          <w:sz w:val="20"/>
-        </w:rPr>
-        <w:t>ć</w:t>
-      </w:r>
-      <w:r>
-        <w:rPr>
-          <w:rFonts w:ascii="Arial"/>
-          <w:bCs/>
-          <w:sz w:val="20"/>
-        </w:rPr>
-        <w:t xml:space="preserve"> postavljenih datoteka.  </w:t>
+        <w:t xml:space="preserve"> pregleda već postavljenih datoteka.  </w:t>
       </w:r>
     </w:p>
     <w:p>
@@ -2682,34 +2872,46 @@
         </w:tabs>
         <w:spacing w:before="128"/>
         <w:rPr>
-          <w:rFonts w:ascii="Arial"/>
+          <w:rFonts w:ascii="Arial" w:hAnsi="Arial" w:cs="Arial"/>
           <w:bCs/>
           <w:sz w:val="20"/>
         </w:rPr>
       </w:pPr>
-      <w:r>
-        <w:rPr>
-          <w:rFonts w:ascii="Arial"/>
+      <w:proofErr w:type="spellStart"/>
+      <w:r>
+        <w:rPr>
+          <w:rFonts w:ascii="Arial" w:hAnsi="Arial" w:cs="Arial"/>
           <w:bCs/>
           <w:sz w:val="20"/>
         </w:rPr>
-        <w:t xml:space="preserve">Zahtev za </w:t>
-      </w:r>
-      <w:r>
-        <w:rPr>
-          <w:rFonts w:ascii="Arial"/>
+        <w:t>Zahtev</w:t>
+      </w:r>
+      <w:proofErr w:type="spellEnd"/>
+      <w:r>
+        <w:rPr>
+          <w:rFonts w:ascii="Arial" w:hAnsi="Arial" w:cs="Arial"/>
           <w:bCs/>
           <w:sz w:val="20"/>
         </w:rPr>
-        <w:t>č</w:t>
-      </w:r>
-      <w:r>
-        <w:rPr>
-          <w:rFonts w:ascii="Arial"/>
+        <w:t xml:space="preserve"> za čuvanje datoteke se </w:t>
+      </w:r>
+      <w:proofErr w:type="spellStart"/>
+      <w:r>
+        <w:rPr>
+          <w:rFonts w:ascii="Arial" w:hAnsi="Arial" w:cs="Arial"/>
           <w:bCs/>
           <w:sz w:val="20"/>
         </w:rPr>
-        <w:t>uvanje datoteke se salje sistemu.</w:t>
+        <w:t>salje</w:t>
+      </w:r>
+      <w:proofErr w:type="spellEnd"/>
+      <w:r>
+        <w:rPr>
+          <w:rFonts w:ascii="Arial" w:hAnsi="Arial" w:cs="Arial"/>
+          <w:bCs/>
+          <w:sz w:val="20"/>
+        </w:rPr>
+        <w:t xml:space="preserve"> sistemu.</w:t>
       </w:r>
     </w:p>
     <w:p>
@@ -2725,18 +2927,36 @@
         </w:tabs>
         <w:spacing w:before="128"/>
         <w:rPr>
-          <w:rFonts w:ascii="Arial"/>
+          <w:rFonts w:ascii="Arial" w:hAnsi="Arial" w:cs="Arial"/>
           <w:bCs/>
           <w:sz w:val="20"/>
         </w:rPr>
       </w:pPr>
       <w:r>
         <w:rPr>
-          <w:rFonts w:ascii="Arial"/>
+          <w:rFonts w:ascii="Arial" w:hAnsi="Arial" w:cs="Arial"/>
           <w:bCs/>
           <w:sz w:val="20"/>
         </w:rPr>
-        <w:t xml:space="preserve">Sistem odobrava zahtev i datoteka biva postavljena na profil </w:t>
+        <w:t xml:space="preserve">Sistem odobrava </w:t>
+      </w:r>
+      <w:proofErr w:type="spellStart"/>
+      <w:r>
+        <w:rPr>
+          <w:rFonts w:ascii="Arial" w:hAnsi="Arial" w:cs="Arial"/>
+          <w:bCs/>
+          <w:sz w:val="20"/>
+        </w:rPr>
+        <w:t>zahtev</w:t>
+      </w:r>
+      <w:proofErr w:type="spellEnd"/>
+      <w:r>
+        <w:rPr>
+          <w:rFonts w:ascii="Arial" w:hAnsi="Arial" w:cs="Arial"/>
+          <w:bCs/>
+          <w:sz w:val="20"/>
+        </w:rPr>
+        <w:t xml:space="preserve"> i datoteka biva postavljena na profil </w:t>
       </w:r>
     </w:p>
     <w:p>
@@ -2852,8 +3072,8 @@
           <w:sz w:val="20"/>
         </w:rPr>
       </w:pPr>
-      <w:bookmarkStart w:id="13" w:name="_bookmark13"/>
-      <w:bookmarkEnd w:id="13"/>
+      <w:bookmarkStart w:id="12" w:name="_bookmark13"/>
+      <w:bookmarkEnd w:id="12"/>
       <w:r>
         <w:rPr>
           <w:rFonts w:ascii="Arial" w:hAnsi="Arial" w:cs="Arial"/>
@@ -2897,15 +3117,49 @@
           <w:sz w:val="20"/>
           <w:lang w:val="sr-Cyrl-RS"/>
         </w:rPr>
-        <w:t xml:space="preserve">3.а </w:t>
-      </w:r>
-      <w:r>
-        <w:rPr>
-          <w:rFonts w:ascii="Arial" w:hAnsi="Arial" w:cs="Arial"/>
-          <w:sz w:val="20"/>
-        </w:rPr>
-        <w:t>Prosirenja postavljanja protfolia</w:t>
-      </w:r>
+        <w:t>3.а</w:t>
+      </w:r>
+      <w:r>
+        <w:rPr>
+          <w:rFonts w:ascii="Arial" w:hAnsi="Arial" w:cs="Arial"/>
+          <w:sz w:val="20"/>
+          <w:lang w:val="en-US"/>
+        </w:rPr>
+        <w:t>.</w:t>
+      </w:r>
+      <w:r>
+        <w:rPr>
+          <w:rFonts w:ascii="Arial" w:hAnsi="Arial" w:cs="Arial"/>
+          <w:sz w:val="20"/>
+          <w:lang w:val="sr-Cyrl-RS"/>
+        </w:rPr>
+        <w:t xml:space="preserve"> </w:t>
+      </w:r>
+      <w:proofErr w:type="spellStart"/>
+      <w:r>
+        <w:rPr>
+          <w:rFonts w:ascii="Arial" w:hAnsi="Arial" w:cs="Arial"/>
+          <w:sz w:val="20"/>
+        </w:rPr>
+        <w:t>Prosirenja</w:t>
+      </w:r>
+      <w:proofErr w:type="spellEnd"/>
+      <w:r>
+        <w:rPr>
+          <w:rFonts w:ascii="Arial" w:hAnsi="Arial" w:cs="Arial"/>
+          <w:sz w:val="20"/>
+        </w:rPr>
+        <w:t xml:space="preserve"> postavljanja </w:t>
+      </w:r>
+      <w:proofErr w:type="spellStart"/>
+      <w:r>
+        <w:rPr>
+          <w:rFonts w:ascii="Arial" w:hAnsi="Arial" w:cs="Arial"/>
+          <w:sz w:val="20"/>
+        </w:rPr>
+        <w:t>portfolio</w:t>
+      </w:r>
+      <w:proofErr w:type="spellEnd"/>
     </w:p>
     <w:p>
       <w:pPr>
@@ -2975,8 +3229,33 @@
           <w:rFonts w:ascii="Arial" w:hAnsi="Arial" w:cs="Arial"/>
           <w:sz w:val="20"/>
         </w:rPr>
-        <w:t>3.a.2 Ispisuje poruku o neuspesnosti i trazi</w:t>
-      </w:r>
+        <w:t xml:space="preserve">3.a.2 Ispisuje poruku o </w:t>
+      </w:r>
+      <w:proofErr w:type="spellStart"/>
+      <w:r>
+        <w:rPr>
+          <w:rFonts w:ascii="Arial" w:hAnsi="Arial" w:cs="Arial"/>
+          <w:sz w:val="20"/>
+        </w:rPr>
+        <w:t>neuspesnosti</w:t>
+      </w:r>
+      <w:proofErr w:type="spellEnd"/>
+      <w:r>
+        <w:rPr>
+          <w:rFonts w:ascii="Arial" w:hAnsi="Arial" w:cs="Arial"/>
+          <w:sz w:val="20"/>
+        </w:rPr>
+        <w:t xml:space="preserve"> i </w:t>
+      </w:r>
+      <w:proofErr w:type="spellStart"/>
+      <w:r>
+        <w:rPr>
+          <w:rFonts w:ascii="Arial" w:hAnsi="Arial" w:cs="Arial"/>
+          <w:sz w:val="20"/>
+        </w:rPr>
+        <w:t>trazi</w:t>
+      </w:r>
+      <w:proofErr w:type="spellEnd"/>
       <w:r>
         <w:rPr>
           <w:rFonts w:ascii="Arial" w:hAnsi="Arial" w:cs="Arial"/>
@@ -3033,14 +3312,39 @@
           <w:sz w:val="20"/>
           <w:lang w:val="sr-Latn-RS"/>
         </w:rPr>
-        <w:t xml:space="preserve">b </w:t>
-      </w:r>
-      <w:r>
-        <w:rPr>
-          <w:rFonts w:ascii="Arial" w:hAnsi="Arial" w:cs="Arial"/>
-          <w:sz w:val="20"/>
-        </w:rPr>
-        <w:t>Prosirenja postavljanja datoteke</w:t>
+        <w:t>b</w:t>
+      </w:r>
+      <w:r>
+        <w:rPr>
+          <w:rFonts w:ascii="Arial" w:hAnsi="Arial" w:cs="Arial"/>
+          <w:sz w:val="20"/>
+          <w:lang w:val="sr-Latn-RS"/>
+        </w:rPr>
+        <w:t>.</w:t>
+      </w:r>
+      <w:r>
+        <w:rPr>
+          <w:rFonts w:ascii="Arial" w:hAnsi="Arial" w:cs="Arial"/>
+          <w:sz w:val="20"/>
+          <w:lang w:val="sr-Latn-RS"/>
+        </w:rPr>
+        <w:t xml:space="preserve"> </w:t>
+      </w:r>
+      <w:proofErr w:type="spellStart"/>
+      <w:r>
+        <w:rPr>
+          <w:rFonts w:ascii="Arial" w:hAnsi="Arial" w:cs="Arial"/>
+          <w:sz w:val="20"/>
+        </w:rPr>
+        <w:t>Prosirenja</w:t>
+      </w:r>
+      <w:proofErr w:type="spellEnd"/>
+      <w:r>
+        <w:rPr>
+          <w:rFonts w:ascii="Arial" w:hAnsi="Arial" w:cs="Arial"/>
+          <w:sz w:val="20"/>
+        </w:rPr>
+        <w:t xml:space="preserve"> postavljanja datoteke</w:t>
       </w:r>
     </w:p>
     <w:p>
@@ -3139,7 +3443,39 @@
           <w:rFonts w:ascii="Arial" w:hAnsi="Arial" w:cs="Arial"/>
           <w:sz w:val="20"/>
         </w:rPr>
-        <w:t>.2 Ispisivanje poruke o neuspesnoti i trazenje ponovnog unosa validnog fajla.</w:t>
+        <w:t xml:space="preserve">.2 Ispisivanje poruke o </w:t>
+      </w:r>
+      <w:proofErr w:type="spellStart"/>
+      <w:r>
+        <w:rPr>
+          <w:rFonts w:ascii="Arial" w:hAnsi="Arial" w:cs="Arial"/>
+          <w:sz w:val="20"/>
+        </w:rPr>
+        <w:t>neuspesnoti</w:t>
+      </w:r>
+      <w:proofErr w:type="spellEnd"/>
+      <w:r>
+        <w:rPr>
+          <w:rFonts w:ascii="Arial" w:hAnsi="Arial" w:cs="Arial"/>
+          <w:sz w:val="20"/>
+        </w:rPr>
+        <w:t xml:space="preserve"> i </w:t>
+      </w:r>
+      <w:proofErr w:type="spellStart"/>
+      <w:r>
+        <w:rPr>
+          <w:rFonts w:ascii="Arial" w:hAnsi="Arial" w:cs="Arial"/>
+          <w:sz w:val="20"/>
+        </w:rPr>
+        <w:t>trazenje</w:t>
+      </w:r>
+      <w:proofErr w:type="spellEnd"/>
+      <w:r>
+        <w:rPr>
+          <w:rFonts w:ascii="Arial" w:hAnsi="Arial" w:cs="Arial"/>
+          <w:sz w:val="20"/>
+        </w:rPr>
+        <w:t xml:space="preserve"> ponovnog unosa validnog fajla.</w:t>
       </w:r>
     </w:p>
     <w:p>
@@ -3219,6 +3555,7 @@
         </w:rPr>
         <w:t xml:space="preserve"> </w:t>
       </w:r>
+      <w:proofErr w:type="spellStart"/>
       <w:r>
         <w:rPr>
           <w:rFonts w:ascii="Arial"/>
@@ -3227,6 +3564,7 @@
         </w:rPr>
         <w:t>zahtevi</w:t>
       </w:r>
+      <w:proofErr w:type="spellEnd"/>
     </w:p>
     <w:p>
       <w:pPr>
@@ -3284,8 +3622,9 @@
           <w:sz w:val="20"/>
         </w:rPr>
       </w:pPr>
-      <w:bookmarkStart w:id="14" w:name="_bookmark14"/>
-      <w:bookmarkEnd w:id="14"/>
+      <w:bookmarkStart w:id="13" w:name="_bookmark14"/>
+      <w:bookmarkEnd w:id="13"/>
+      <w:proofErr w:type="spellStart"/>
       <w:r>
         <w:rPr>
           <w:rFonts w:ascii="Arial"/>
@@ -3294,6 +3633,7 @@
         </w:rPr>
         <w:t>Preduslovi</w:t>
       </w:r>
+      <w:proofErr w:type="spellEnd"/>
     </w:p>
     <w:p>
       <w:pPr>
@@ -3321,7 +3661,21 @@
         <w:rPr>
           <w:rFonts w:ascii="Arial" w:hAnsi="Arial"/>
         </w:rPr>
-        <w:t>Korisnik mora imati nalog izvodjača.</w:t>
+        <w:t xml:space="preserve">Korisnik mora imati nalog </w:t>
+      </w:r>
+      <w:proofErr w:type="spellStart"/>
+      <w:r>
+        <w:rPr>
+          <w:rFonts w:ascii="Arial" w:hAnsi="Arial"/>
+        </w:rPr>
+        <w:t>izvodjača</w:t>
+      </w:r>
+      <w:proofErr w:type="spellEnd"/>
+      <w:r>
+        <w:rPr>
+          <w:rFonts w:ascii="Arial" w:hAnsi="Arial"/>
+        </w:rPr>
+        <w:t>.</w:t>
       </w:r>
     </w:p>
     <w:p>
@@ -3446,8 +3800,9 @@
           <w:sz w:val="20"/>
         </w:rPr>
       </w:pPr>
-      <w:bookmarkStart w:id="15" w:name="_bookmark15"/>
-      <w:bookmarkEnd w:id="15"/>
+      <w:bookmarkStart w:id="14" w:name="_bookmark15"/>
+      <w:bookmarkEnd w:id="14"/>
+      <w:proofErr w:type="spellStart"/>
       <w:r>
         <w:rPr>
           <w:rFonts w:ascii="Arial"/>
@@ -3456,6 +3811,7 @@
         </w:rPr>
         <w:t>Posledice</w:t>
       </w:r>
+      <w:proofErr w:type="spellEnd"/>
     </w:p>
     <w:p>
       <w:pPr>
@@ -3728,6 +4084,7 @@
                               <w:u w:val="single"/>
                             </w:rPr>
                           </w:pPr>
+                          <w:proofErr w:type="spellStart"/>
                           <w:r>
                             <w:rPr>
                               <w:b/>
@@ -3736,6 +4093,7 @@
                             </w:rPr>
                             <w:t>Evelynn</w:t>
                           </w:r>
+                          <w:proofErr w:type="spellEnd"/>
                         </w:p>
                         <w:p>
                           <w:pPr>

</xml_diff>